<commit_message>
updates to Medly Activity Tracker integration proposed requirements
</commit_message>
<xml_diff>
--- a/fitbitIntegration/Medly Fitbit Integration Onboarding.docx
+++ b/fitbitIntegration/Medly Fitbit Integration Onboarding.docx
@@ -6,13 +6,8 @@
       <w:pPr>
         <w:pStyle w:val="Title"/>
       </w:pPr>
-      <w:proofErr w:type="spellStart"/>
       <w:r>
-        <w:t>Medly</w:t>
-      </w:r>
-      <w:proofErr w:type="spellEnd"/>
-      <w:r>
-        <w:t xml:space="preserve"> Fitbit </w:t>
+        <w:t xml:space="preserve">Medly Fitbit </w:t>
       </w:r>
       <w:r>
         <w:t>Onboarding</w:t>
@@ -27,13 +22,62 @@
         <w:t xml:space="preserve">Proposed </w:t>
       </w:r>
       <w:r>
-        <w:t>Technical Requirements/Background</w:t>
+        <w:t>Onboarding Procedure</w:t>
+      </w:r>
+    </w:p>
+    <w:p/>
+    <w:p>
+      <w:r>
+        <w:t>Lucidchart Link</w:t>
+      </w:r>
+    </w:p>
+    <w:p/>
+    <w:p>
+      <w:r>
+        <w:t>Who’s recruiting</w:t>
       </w:r>
     </w:p>
     <w:p>
+      <w:r>
+        <w:t>How is patient getting fitbit?</w:t>
+      </w:r>
+    </w:p>
+    <w:p>
+      <w:r>
+        <w:tab/>
+        <w:t>New</w:t>
+      </w:r>
+    </w:p>
+    <w:p>
+      <w:r>
+        <w:tab/>
+        <w:t>Old</w:t>
+      </w:r>
+    </w:p>
+    <w:p>
+      <w:r>
+        <w:tab/>
+        <w:t>In study (edge-cases)</w:t>
+      </w:r>
+    </w:p>
+    <w:p>
+      <w:r>
+        <w:t>How are we retrieving fitbit?</w:t>
+      </w:r>
+    </w:p>
+    <w:p>
+      <w:r>
+        <w:t>How are syncing fitbit?</w:t>
+      </w:r>
+    </w:p>
+    <w:p>
+      <w:r>
+        <w:t>How does this change for bring your own device?</w:t>
+      </w:r>
       <w:bookmarkStart w:id="0" w:name="_GoBack"/>
       <w:bookmarkEnd w:id="0"/>
     </w:p>
+    <w:p/>
     <w:sectPr>
       <w:footerReference w:type="default" r:id="rId8"/>
       <w:type w:val="continuous"/>
@@ -2603,7 +2647,7 @@
 </file>
 
 <file path=customXml/itemProps1.xml><?xml version="1.0" encoding="utf-8"?>
-<ds:datastoreItem xmlns:ds="http://schemas.openxmlformats.org/officeDocument/2006/customXml" ds:itemID="{613439C8-3BB2-4A8F-B435-58E60D97649E}">
+<ds:datastoreItem xmlns:ds="http://schemas.openxmlformats.org/officeDocument/2006/customXml" ds:itemID="{6333ECDD-B1B4-4C41-B991-7E789ED3C130}">
   <ds:schemaRefs>
     <ds:schemaRef ds:uri="http://schemas.openxmlformats.org/officeDocument/2006/bibliography"/>
   </ds:schemaRefs>

</xml_diff>